<commit_message>
Correctly removing objects and results
</commit_message>
<xml_diff>
--- a/res/cover_sheet.docx
+++ b/res/cover_sheet.docx
@@ -1639,6 +1639,116 @@
                 <w:szCs w:val="28"/>
               </w:rPr>
               <w:t>Driver</w:t>
+            </w:r>
+          </w:p>
+        </w:tc>
+      </w:tr>
+      <w:tr>
+        <w:trPr>
+          <w:trHeight w:val="236"/>
+        </w:trPr>
+        <w:tc>
+          <w:tcPr>
+            <w:tcW w:w="1939" w:type="dxa"/>
+          </w:tcPr>
+          <w:p>
+            <w:pPr>
+              <w:jc w:val="center"/>
+              <w:rPr>
+                <w:sz w:val="28"/>
+                <w:szCs w:val="28"/>
+              </w:rPr>
+            </w:pPr>
+            <w:r>
+              <w:rPr>
+                <w:sz w:val="28"/>
+                <w:szCs w:val="28"/>
+              </w:rPr>
+              <w:t>26/02/22</w:t>
+            </w:r>
+          </w:p>
+        </w:tc>
+        <w:tc>
+          <w:tcPr>
+            <w:tcW w:w="1939" w:type="dxa"/>
+          </w:tcPr>
+          <w:p>
+            <w:pPr>
+              <w:jc w:val="center"/>
+              <w:rPr>
+                <w:sz w:val="28"/>
+                <w:szCs w:val="28"/>
+              </w:rPr>
+            </w:pPr>
+            <w:r>
+              <w:rPr>
+                <w:sz w:val="28"/>
+                <w:szCs w:val="28"/>
+              </w:rPr>
+              <w:t>16:00</w:t>
+            </w:r>
+          </w:p>
+        </w:tc>
+        <w:tc>
+          <w:tcPr>
+            <w:tcW w:w="1939" w:type="dxa"/>
+          </w:tcPr>
+          <w:p>
+            <w:pPr>
+              <w:jc w:val="center"/>
+              <w:rPr>
+                <w:sz w:val="28"/>
+                <w:szCs w:val="28"/>
+              </w:rPr>
+            </w:pPr>
+            <w:r>
+              <w:rPr>
+                <w:sz w:val="28"/>
+                <w:szCs w:val="28"/>
+              </w:rPr>
+              <w:t>1</w:t>
+            </w:r>
+          </w:p>
+        </w:tc>
+        <w:tc>
+          <w:tcPr>
+            <w:tcW w:w="1939" w:type="dxa"/>
+          </w:tcPr>
+          <w:p>
+            <w:pPr>
+              <w:jc w:val="center"/>
+              <w:rPr>
+                <w:sz w:val="28"/>
+                <w:szCs w:val="28"/>
+              </w:rPr>
+            </w:pPr>
+            <w:r>
+              <w:rPr>
+                <w:sz w:val="28"/>
+                <w:szCs w:val="28"/>
+              </w:rPr>
+              <w:t>Driver</w:t>
+            </w:r>
+          </w:p>
+        </w:tc>
+        <w:tc>
+          <w:tcPr>
+            <w:tcW w:w="1940" w:type="dxa"/>
+          </w:tcPr>
+          <w:p>
+            <w:pPr>
+              <w:jc w:val="center"/>
+              <w:rPr>
+                <w:sz w:val="28"/>
+                <w:szCs w:val="28"/>
+              </w:rPr>
+            </w:pPr>
+            <w:r>
+              <w:rPr>
+                <w:sz w:val="28"/>
+                <w:szCs w:val="28"/>
+              </w:rPr>
+              <w:t>Obsever</w:t>
             </w:r>
           </w:p>
         </w:tc>

</xml_diff>